<commit_message>
fix: Aprimoramento do controle de partidas
</commit_message>
<xml_diff>
--- a/Ideias Futgol.docx
+++ b/Ideias Futgol.docx
@@ -30,7 +30,1013 @@
       <w:proofErr w:type="spellEnd"/>
     </w:p>
     <w:p>
-      <w:r>
+      <w:pPr>
+        <w:rPr>
+          <w:b/>
+          <w:bCs/>
+          <w:u w:val="single"/>
+        </w:rPr>
+      </w:pPr>
+    </w:p>
+    <w:p>
+      <w:pPr>
+        <w:rPr>
+          <w:b/>
+          <w:bCs/>
+        </w:rPr>
+      </w:pPr>
+      <w:r>
+        <w:rPr>
+          <w:b/>
+          <w:bCs/>
+        </w:rPr>
+        <w:t>1. Ferramentas Necessárias para o Dono de Campo (Dashboard do Proprietário)</w:t>
+      </w:r>
+    </w:p>
+    <w:p>
+      <w:pPr>
+        <w:rPr>
+          <w:b/>
+          <w:bCs/>
+        </w:rPr>
+      </w:pPr>
+      <w:r>
+        <w:rPr>
+          <w:b/>
+          <w:bCs/>
+        </w:rPr>
+        <w:t>Para gerir o negócio com eficiência, o dono de campo precisará de:</w:t>
+      </w:r>
+    </w:p>
+    <w:p>
+      <w:pPr>
+        <w:numPr>
+          <w:ilvl w:val="0"/>
+          <w:numId w:val="10"/>
+        </w:numPr>
+        <w:rPr>
+          <w:b/>
+          <w:bCs/>
+        </w:rPr>
+      </w:pPr>
+      <w:r>
+        <w:rPr>
+          <w:b/>
+          <w:bCs/>
+        </w:rPr>
+        <w:t>Gestão de Inventário (Quadras/Campos):</w:t>
+      </w:r>
+    </w:p>
+    <w:p>
+      <w:pPr>
+        <w:numPr>
+          <w:ilvl w:val="1"/>
+          <w:numId w:val="10"/>
+        </w:numPr>
+        <w:rPr>
+          <w:b/>
+          <w:bCs/>
+        </w:rPr>
+      </w:pPr>
+      <w:r>
+        <w:rPr>
+          <w:b/>
+          <w:bCs/>
+        </w:rPr>
+        <w:t>Cadastro de múltiplas quadras (</w:t>
+      </w:r>
+      <w:proofErr w:type="spellStart"/>
+      <w:r>
+        <w:rPr>
+          <w:b/>
+          <w:bCs/>
+        </w:rPr>
+        <w:t>Ex</w:t>
+      </w:r>
+      <w:proofErr w:type="spellEnd"/>
+      <w:r>
+        <w:rPr>
+          <w:b/>
+          <w:bCs/>
+        </w:rPr>
+        <w:t>: Quadra 1 - Grama, Quadra 2 - Society).</w:t>
+      </w:r>
+    </w:p>
+    <w:p>
+      <w:pPr>
+        <w:numPr>
+          <w:ilvl w:val="1"/>
+          <w:numId w:val="10"/>
+        </w:numPr>
+        <w:rPr>
+          <w:b/>
+          <w:bCs/>
+        </w:rPr>
+      </w:pPr>
+      <w:r>
+        <w:rPr>
+          <w:b/>
+          <w:bCs/>
+        </w:rPr>
+        <w:t>Configuração de tipos de piso, dimensões e comodidades (churrasqueira, bar, vestiário, estacionamento).</w:t>
+      </w:r>
+    </w:p>
+    <w:p>
+      <w:pPr>
+        <w:numPr>
+          <w:ilvl w:val="0"/>
+          <w:numId w:val="10"/>
+        </w:numPr>
+        <w:rPr>
+          <w:b/>
+          <w:bCs/>
+        </w:rPr>
+      </w:pPr>
+      <w:r>
+        <w:rPr>
+          <w:b/>
+          <w:bCs/>
+        </w:rPr>
+        <w:t>Calendário de Disponibilidade (O Coração do Módulo):</w:t>
+      </w:r>
+    </w:p>
+    <w:p>
+      <w:pPr>
+        <w:numPr>
+          <w:ilvl w:val="1"/>
+          <w:numId w:val="10"/>
+        </w:numPr>
+        <w:rPr>
+          <w:b/>
+          <w:bCs/>
+        </w:rPr>
+      </w:pPr>
+      <w:r>
+        <w:rPr>
+          <w:b/>
+          <w:bCs/>
+        </w:rPr>
+        <w:t>Visão centralizada de todos os horários de todas as quadras.</w:t>
+      </w:r>
+    </w:p>
+    <w:p>
+      <w:pPr>
+        <w:numPr>
+          <w:ilvl w:val="1"/>
+          <w:numId w:val="10"/>
+        </w:numPr>
+        <w:rPr>
+          <w:b/>
+          <w:bCs/>
+        </w:rPr>
+      </w:pPr>
+      <w:r>
+        <w:rPr>
+          <w:b/>
+          <w:bCs/>
+        </w:rPr>
+        <w:t>Bloqueio manual de horários para manutenções ou uso próprio.</w:t>
+      </w:r>
+    </w:p>
+    <w:p>
+      <w:pPr>
+        <w:numPr>
+          <w:ilvl w:val="1"/>
+          <w:numId w:val="10"/>
+        </w:numPr>
+        <w:rPr>
+          <w:b/>
+          <w:bCs/>
+        </w:rPr>
+      </w:pPr>
+      <w:r>
+        <w:rPr>
+          <w:b/>
+          <w:bCs/>
+        </w:rPr>
+        <w:t>Diferenciação entre Horários Fixos (mensalistas do campo) e Horários Avulsos.</w:t>
+      </w:r>
+    </w:p>
+    <w:p>
+      <w:pPr>
+        <w:numPr>
+          <w:ilvl w:val="0"/>
+          <w:numId w:val="10"/>
+        </w:numPr>
+        <w:rPr>
+          <w:b/>
+          <w:bCs/>
+        </w:rPr>
+      </w:pPr>
+      <w:r>
+        <w:rPr>
+          <w:b/>
+          <w:bCs/>
+        </w:rPr>
+        <w:t xml:space="preserve">Gestão de Reservas (Booking </w:t>
+      </w:r>
+      <w:proofErr w:type="spellStart"/>
+      <w:r>
+        <w:rPr>
+          <w:b/>
+          <w:bCs/>
+        </w:rPr>
+        <w:t>Engine</w:t>
+      </w:r>
+      <w:proofErr w:type="spellEnd"/>
+      <w:r>
+        <w:rPr>
+          <w:b/>
+          <w:bCs/>
+        </w:rPr>
+        <w:t>):</w:t>
+      </w:r>
+    </w:p>
+    <w:p>
+      <w:pPr>
+        <w:numPr>
+          <w:ilvl w:val="1"/>
+          <w:numId w:val="10"/>
+        </w:numPr>
+        <w:rPr>
+          <w:b/>
+          <w:bCs/>
+        </w:rPr>
+      </w:pPr>
+      <w:r>
+        <w:rPr>
+          <w:b/>
+          <w:bCs/>
+        </w:rPr>
+        <w:t>Painel para Aprovar/Recusar solicitações de reserva vindas dos grupos.</w:t>
+      </w:r>
+    </w:p>
+    <w:p>
+      <w:pPr>
+        <w:numPr>
+          <w:ilvl w:val="1"/>
+          <w:numId w:val="10"/>
+        </w:numPr>
+        <w:rPr>
+          <w:b/>
+          <w:bCs/>
+        </w:rPr>
+      </w:pPr>
+      <w:r>
+        <w:rPr>
+          <w:b/>
+          <w:bCs/>
+        </w:rPr>
+        <w:t>Check-in de presença (confirmar que o grupo compareceu).</w:t>
+      </w:r>
+    </w:p>
+    <w:p>
+      <w:pPr>
+        <w:numPr>
+          <w:ilvl w:val="0"/>
+          <w:numId w:val="10"/>
+        </w:numPr>
+        <w:rPr>
+          <w:b/>
+          <w:bCs/>
+        </w:rPr>
+      </w:pPr>
+      <w:r>
+        <w:rPr>
+          <w:b/>
+          <w:bCs/>
+        </w:rPr>
+        <w:t>Precificação Dinâmica:</w:t>
+      </w:r>
+    </w:p>
+    <w:p>
+      <w:pPr>
+        <w:numPr>
+          <w:ilvl w:val="1"/>
+          <w:numId w:val="10"/>
+        </w:numPr>
+        <w:rPr>
+          <w:b/>
+          <w:bCs/>
+        </w:rPr>
+      </w:pPr>
+      <w:r>
+        <w:rPr>
+          <w:b/>
+          <w:bCs/>
+        </w:rPr>
+        <w:t>Configuração de preços por horário/dia da semana (</w:t>
+      </w:r>
+      <w:proofErr w:type="spellStart"/>
+      <w:r>
+        <w:rPr>
+          <w:b/>
+          <w:bCs/>
+        </w:rPr>
+        <w:t>Ex</w:t>
+      </w:r>
+      <w:proofErr w:type="spellEnd"/>
+      <w:r>
+        <w:rPr>
+          <w:b/>
+          <w:bCs/>
+        </w:rPr>
+        <w:t>: mais caro após as 18h ou aos finais de semana).</w:t>
+      </w:r>
+    </w:p>
+    <w:p>
+      <w:pPr>
+        <w:numPr>
+          <w:ilvl w:val="0"/>
+          <w:numId w:val="10"/>
+        </w:numPr>
+        <w:rPr>
+          <w:b/>
+          <w:bCs/>
+        </w:rPr>
+      </w:pPr>
+      <w:r>
+        <w:rPr>
+          <w:b/>
+          <w:bCs/>
+        </w:rPr>
+        <w:t>Painel Financeiro do Proprietário:</w:t>
+      </w:r>
+    </w:p>
+    <w:p>
+      <w:pPr>
+        <w:numPr>
+          <w:ilvl w:val="1"/>
+          <w:numId w:val="10"/>
+        </w:numPr>
+        <w:rPr>
+          <w:b/>
+          <w:bCs/>
+        </w:rPr>
+      </w:pPr>
+      <w:r>
+        <w:rPr>
+          <w:b/>
+          <w:bCs/>
+        </w:rPr>
+        <w:t>Relatório de faturamento mensal.</w:t>
+      </w:r>
+    </w:p>
+    <w:p>
+      <w:pPr>
+        <w:numPr>
+          <w:ilvl w:val="1"/>
+          <w:numId w:val="10"/>
+        </w:numPr>
+        <w:rPr>
+          <w:b/>
+          <w:bCs/>
+        </w:rPr>
+      </w:pPr>
+      <w:r>
+        <w:rPr>
+          <w:b/>
+          <w:bCs/>
+        </w:rPr>
+        <w:t>Controle de pagamentos pendentes e recebidos.</w:t>
+      </w:r>
+    </w:p>
+    <w:p>
+      <w:pPr>
+        <w:numPr>
+          <w:ilvl w:val="0"/>
+          <w:numId w:val="10"/>
+        </w:numPr>
+        <w:rPr>
+          <w:b/>
+          <w:bCs/>
+        </w:rPr>
+      </w:pPr>
+      <w:r>
+        <w:rPr>
+          <w:b/>
+          <w:bCs/>
+        </w:rPr>
+        <w:t>Perfil Público (Marketplace):</w:t>
+      </w:r>
+    </w:p>
+    <w:p>
+      <w:pPr>
+        <w:numPr>
+          <w:ilvl w:val="1"/>
+          <w:numId w:val="10"/>
+        </w:numPr>
+        <w:rPr>
+          <w:b/>
+          <w:bCs/>
+        </w:rPr>
+      </w:pPr>
+      <w:r>
+        <w:rPr>
+          <w:b/>
+          <w:bCs/>
+        </w:rPr>
+        <w:t>Galeria de fotos, mapa/GPS e catálogo de serviços extras.</w:t>
+      </w:r>
+    </w:p>
+    <w:p>
+      <w:pPr>
+        <w:rPr>
+          <w:b/>
+          <w:bCs/>
+        </w:rPr>
+      </w:pPr>
+      <w:r>
+        <w:rPr>
+          <w:b/>
+          <w:bCs/>
+        </w:rPr>
+        <w:pict w14:anchorId="0EAD942D">
+          <v:rect id="_x0000_i1041" style="width:0;height:0" o:hralign="center" o:hrstd="t" o:hrnoshade="t" o:hr="t" fillcolor="#374151" stroked="f"/>
+        </w:pict>
+      </w:r>
+    </w:p>
+    <w:p>
+      <w:pPr>
+        <w:rPr>
+          <w:b/>
+          <w:bCs/>
+        </w:rPr>
+      </w:pPr>
+      <w:r>
+        <w:rPr>
+          <w:b/>
+          <w:bCs/>
+        </w:rPr>
+        <w:t>2. Integração com os Grupos de Pelada</w:t>
+      </w:r>
+    </w:p>
+    <w:p>
+      <w:pPr>
+        <w:rPr>
+          <w:b/>
+          <w:bCs/>
+        </w:rPr>
+      </w:pPr>
+      <w:r>
+        <w:rPr>
+          <w:b/>
+          <w:bCs/>
+        </w:rPr>
+        <w:t>A mágica acontece na conexão entre quem quer jogar e quem tem o espaço:</w:t>
+      </w:r>
+    </w:p>
+    <w:p>
+      <w:pPr>
+        <w:numPr>
+          <w:ilvl w:val="0"/>
+          <w:numId w:val="11"/>
+        </w:numPr>
+        <w:rPr>
+          <w:b/>
+          <w:bCs/>
+        </w:rPr>
+      </w:pPr>
+      <w:r>
+        <w:rPr>
+          <w:b/>
+          <w:bCs/>
+        </w:rPr>
+        <w:t>Busca em Tempo Real:</w:t>
+      </w:r>
+    </w:p>
+    <w:p>
+      <w:pPr>
+        <w:numPr>
+          <w:ilvl w:val="1"/>
+          <w:numId w:val="11"/>
+        </w:numPr>
+        <w:rPr>
+          <w:b/>
+          <w:bCs/>
+        </w:rPr>
+      </w:pPr>
+      <w:r>
+        <w:rPr>
+          <w:b/>
+          <w:bCs/>
+        </w:rPr>
+        <w:t>Ao criar um jogo no grupo, o administrador poderá buscar por "Campos Próximos" que tenham o horário livre, em vez de apenas selecionar um nome de campo estático.</w:t>
+      </w:r>
+    </w:p>
+    <w:p>
+      <w:pPr>
+        <w:numPr>
+          <w:ilvl w:val="0"/>
+          <w:numId w:val="11"/>
+        </w:numPr>
+        <w:rPr>
+          <w:b/>
+          <w:bCs/>
+        </w:rPr>
+      </w:pPr>
+      <w:r>
+        <w:rPr>
+          <w:b/>
+          <w:bCs/>
+        </w:rPr>
+        <w:t>Solicitação de Reserva Direta:</w:t>
+      </w:r>
+    </w:p>
+    <w:p>
+      <w:pPr>
+        <w:numPr>
+          <w:ilvl w:val="1"/>
+          <w:numId w:val="11"/>
+        </w:numPr>
+        <w:rPr>
+          <w:b/>
+          <w:bCs/>
+        </w:rPr>
+      </w:pPr>
+      <w:r>
+        <w:rPr>
+          <w:b/>
+          <w:bCs/>
+        </w:rPr>
+        <w:lastRenderedPageBreak/>
+        <w:t>Ao agendar uma partida no módulo de Jogos, o sistema envia uma notificação instantânea para o Dono de Campo. O status do jogo no grupo fica como "Aguardando Confirmação do Campo".</w:t>
+      </w:r>
+    </w:p>
+    <w:p>
+      <w:pPr>
+        <w:numPr>
+          <w:ilvl w:val="0"/>
+          <w:numId w:val="11"/>
+        </w:numPr>
+        <w:rPr>
+          <w:b/>
+          <w:bCs/>
+        </w:rPr>
+      </w:pPr>
+      <w:r>
+        <w:rPr>
+          <w:b/>
+          <w:bCs/>
+        </w:rPr>
+        <w:t>Automação Financeira Interligada:</w:t>
+      </w:r>
+    </w:p>
+    <w:p>
+      <w:pPr>
+        <w:numPr>
+          <w:ilvl w:val="1"/>
+          <w:numId w:val="11"/>
+        </w:numPr>
+        <w:rPr>
+          <w:b/>
+          <w:bCs/>
+        </w:rPr>
+      </w:pPr>
+      <w:r>
+        <w:rPr>
+          <w:b/>
+          <w:bCs/>
+        </w:rPr>
+        <w:t>Quando o grupo encerra a partida e o financeiro do grupo registra a "Saída para Aluguel", esse valor aparece automaticamente como "Entrada Prevista" no financeiro do Dono de Campo.</w:t>
+      </w:r>
+    </w:p>
+    <w:p>
+      <w:pPr>
+        <w:numPr>
+          <w:ilvl w:val="0"/>
+          <w:numId w:val="11"/>
+        </w:numPr>
+        <w:rPr>
+          <w:b/>
+          <w:bCs/>
+        </w:rPr>
+      </w:pPr>
+      <w:r>
+        <w:rPr>
+          <w:b/>
+          <w:bCs/>
+        </w:rPr>
+        <w:t>Mensalistas de Campo vs. Mensalistas de Grupo:</w:t>
+      </w:r>
+    </w:p>
+    <w:p>
+      <w:pPr>
+        <w:numPr>
+          <w:ilvl w:val="1"/>
+          <w:numId w:val="11"/>
+        </w:numPr>
+        <w:rPr>
+          <w:b/>
+          <w:bCs/>
+        </w:rPr>
+      </w:pPr>
+      <w:r>
+        <w:rPr>
+          <w:b/>
+          <w:bCs/>
+        </w:rPr>
+        <w:t>Sincronização de horários fixos. Se um grupo tem um horário toda terça às 20h, o campo já nasce "bloqueado" para esse grupo no sistema do dono.</w:t>
+      </w:r>
+    </w:p>
+    <w:p>
+      <w:pPr>
+        <w:numPr>
+          <w:ilvl w:val="0"/>
+          <w:numId w:val="11"/>
+        </w:numPr>
+        <w:rPr>
+          <w:b/>
+          <w:bCs/>
+        </w:rPr>
+      </w:pPr>
+      <w:r>
+        <w:rPr>
+          <w:b/>
+          <w:bCs/>
+        </w:rPr>
+        <w:t>Sistema de Avaliações Bilateral:</w:t>
+      </w:r>
+    </w:p>
+    <w:p>
+      <w:pPr>
+        <w:numPr>
+          <w:ilvl w:val="1"/>
+          <w:numId w:val="11"/>
+        </w:numPr>
+        <w:rPr>
+          <w:b/>
+          <w:bCs/>
+        </w:rPr>
+      </w:pPr>
+      <w:r>
+        <w:rPr>
+          <w:b/>
+          <w:bCs/>
+        </w:rPr>
+        <w:t>Grupos avaliam a qualidade do campo (limpeza, iluminação).</w:t>
+      </w:r>
+    </w:p>
+    <w:p>
+      <w:pPr>
+        <w:numPr>
+          <w:ilvl w:val="1"/>
+          <w:numId w:val="11"/>
+        </w:numPr>
+        <w:rPr>
+          <w:b/>
+          <w:bCs/>
+        </w:rPr>
+      </w:pPr>
+      <w:r>
+        <w:rPr>
+          <w:b/>
+          <w:bCs/>
+        </w:rPr>
+        <w:t>Donos de campo avaliam o comportamento do grupo (pontualidade, depredação).</w:t>
+      </w:r>
+    </w:p>
+    <w:p>
+      <w:pPr>
+        <w:rPr>
+          <w:b/>
+          <w:bCs/>
+        </w:rPr>
+      </w:pPr>
+      <w:r>
+        <w:rPr>
+          <w:b/>
+          <w:bCs/>
+        </w:rPr>
+        <w:pict w14:anchorId="341A3C1E">
+          <v:rect id="_x0000_i1042" style="width:0;height:0" o:hralign="center" o:hrstd="t" o:hrnoshade="t" o:hr="t" fillcolor="#374151" stroked="f"/>
+        </w:pict>
+      </w:r>
+    </w:p>
+    <w:p>
+      <w:pPr>
+        <w:rPr>
+          <w:b/>
+          <w:bCs/>
+        </w:rPr>
+      </w:pPr>
+      <w:r>
+        <w:rPr>
+          <w:b/>
+          <w:bCs/>
+        </w:rPr>
+        <w:t>3. Mudanças na Estrutura do App (Arquitetura)</w:t>
+      </w:r>
+    </w:p>
+    <w:p>
+      <w:pPr>
+        <w:rPr>
+          <w:b/>
+          <w:bCs/>
+        </w:rPr>
+      </w:pPr>
+      <w:r>
+        <w:rPr>
+          <w:b/>
+          <w:bCs/>
+        </w:rPr>
+        <w:t>Para suportar isso, precisaríamos de:</w:t>
+      </w:r>
+    </w:p>
+    <w:p>
+      <w:pPr>
+        <w:numPr>
+          <w:ilvl w:val="0"/>
+          <w:numId w:val="12"/>
+        </w:numPr>
+        <w:rPr>
+          <w:b/>
+          <w:bCs/>
+        </w:rPr>
+      </w:pPr>
+      <w:r>
+        <w:rPr>
+          <w:b/>
+          <w:bCs/>
+        </w:rPr>
+        <w:t>Tipos de Usuário: Separar claramente </w:t>
+      </w:r>
+    </w:p>
+    <w:p>
+      <w:pPr>
+        <w:rPr>
+          <w:b/>
+          <w:bCs/>
+        </w:rPr>
+      </w:pPr>
+      <w:r>
+        <w:rPr>
+          <w:b/>
+          <w:bCs/>
+        </w:rPr>
+        <w:t>USER_TYPE: 'PLAYER</w:t>
+      </w:r>
+      <w:proofErr w:type="gramStart"/>
+      <w:r>
+        <w:rPr>
+          <w:b/>
+          <w:bCs/>
+        </w:rPr>
+        <w:t>'</w:t>
+      </w:r>
+      <w:r>
+        <w:rPr>
+          <w:b/>
+          <w:bCs/>
+        </w:rPr>
+        <w:t xml:space="preserve"> </w:t>
+      </w:r>
+      <w:r>
+        <w:rPr>
+          <w:b/>
+          <w:bCs/>
+        </w:rPr>
+        <w:t> de</w:t>
+      </w:r>
+      <w:proofErr w:type="gramEnd"/>
+      <w:r>
+        <w:rPr>
+          <w:b/>
+          <w:bCs/>
+        </w:rPr>
+        <w:t> USER_TYPE: 'OWNER'.</w:t>
+      </w:r>
+    </w:p>
+    <w:p>
+      <w:pPr>
+        <w:numPr>
+          <w:ilvl w:val="0"/>
+          <w:numId w:val="12"/>
+        </w:numPr>
+        <w:rPr>
+          <w:b/>
+          <w:bCs/>
+        </w:rPr>
+      </w:pPr>
+      <w:r>
+        <w:rPr>
+          <w:b/>
+          <w:bCs/>
+        </w:rPr>
+        <w:t>Modelagem de Dados: Criar entidades como </w:t>
+      </w:r>
+    </w:p>
+    <w:p>
+      <w:pPr>
+        <w:rPr>
+          <w:b/>
+          <w:bCs/>
+        </w:rPr>
+      </w:pPr>
+      <w:r>
+        <w:rPr>
+          <w:b/>
+          <w:bCs/>
+        </w:rPr>
+        <w:t>Establishment, </w:t>
+      </w:r>
+      <w:proofErr w:type="spellStart"/>
+      <w:r>
+        <w:rPr>
+          <w:b/>
+          <w:bCs/>
+        </w:rPr>
+        <w:t>Court</w:t>
+      </w:r>
+      <w:proofErr w:type="spellEnd"/>
+      <w:r>
+        <w:rPr>
+          <w:b/>
+          <w:bCs/>
+        </w:rPr>
+        <w:t>, </w:t>
+      </w:r>
+      <w:proofErr w:type="spellStart"/>
+      <w:r>
+        <w:rPr>
+          <w:b/>
+          <w:bCs/>
+        </w:rPr>
+        <w:t>TimeSlot</w:t>
+      </w:r>
+      <w:proofErr w:type="spellEnd"/>
+      <w:r>
+        <w:rPr>
+          <w:b/>
+          <w:bCs/>
+        </w:rPr>
+        <w:t> e </w:t>
+      </w:r>
+      <w:proofErr w:type="spellStart"/>
+      <w:r>
+        <w:rPr>
+          <w:b/>
+          <w:bCs/>
+        </w:rPr>
+        <w:t>BookingRequest</w:t>
+      </w:r>
+      <w:proofErr w:type="spellEnd"/>
+      <w:r>
+        <w:rPr>
+          <w:b/>
+          <w:bCs/>
+        </w:rPr>
+        <w:t>.</w:t>
+      </w:r>
+    </w:p>
+    <w:p>
+      <w:pPr>
+        <w:numPr>
+          <w:ilvl w:val="0"/>
+          <w:numId w:val="12"/>
+        </w:numPr>
+        <w:rPr>
+          <w:b/>
+          <w:bCs/>
+        </w:rPr>
+      </w:pPr>
+      <w:r>
+        <w:rPr>
+          <w:b/>
+          <w:bCs/>
+        </w:rPr>
+        <w:t>Sistema de Notificações: Essencial para que o dono saiba de novas reservas no ato.</w:t>
+      </w:r>
+    </w:p>
+    <w:p>
+      <w:pPr>
+        <w:rPr>
+          <w:b/>
+          <w:bCs/>
+        </w:rPr>
+      </w:pPr>
+      <w:r>
+        <w:rPr>
+          <w:b/>
+          <w:bCs/>
+        </w:rPr>
+        <w:t>Próximos Passos Sugeridos (Para discussão):</w:t>
+      </w:r>
+    </w:p>
+    <w:p>
+      <w:pPr>
+        <w:numPr>
+          <w:ilvl w:val="0"/>
+          <w:numId w:val="13"/>
+        </w:numPr>
+        <w:rPr>
+          <w:b/>
+          <w:bCs/>
+        </w:rPr>
+      </w:pPr>
+      <w:r>
+        <w:rPr>
+          <w:b/>
+          <w:bCs/>
+        </w:rPr>
+        <w:t>Fase 1: Criar apenas o Perfil do Dono e a listagem de quadras.</w:t>
+      </w:r>
+    </w:p>
+    <w:p>
+      <w:pPr>
+        <w:numPr>
+          <w:ilvl w:val="0"/>
+          <w:numId w:val="13"/>
+        </w:numPr>
+        <w:rPr>
+          <w:b/>
+          <w:bCs/>
+        </w:rPr>
+      </w:pPr>
+      <w:r>
+        <w:rPr>
+          <w:b/>
+          <w:bCs/>
+        </w:rPr>
+        <w:t>Fase 2: Implementar o Calendário de Disponibilidade.</w:t>
+      </w:r>
+    </w:p>
+    <w:p>
+      <w:pPr>
+        <w:numPr>
+          <w:ilvl w:val="0"/>
+          <w:numId w:val="13"/>
+        </w:numPr>
+        <w:rPr>
+          <w:b/>
+          <w:bCs/>
+        </w:rPr>
+      </w:pPr>
+      <w:r>
+        <w:rPr>
+          <w:b/>
+          <w:bCs/>
+        </w:rPr>
+        <w:t>Fase 3: Integrar o botão de "Reservar" dentro da tela de criação de jogos dos grupos.</w:t>
+      </w:r>
+    </w:p>
+    <w:p>
+      <w:pPr>
+        <w:rPr>
+          <w:b/>
+          <w:bCs/>
+        </w:rPr>
+      </w:pPr>
+      <w:r>
+        <w:rPr>
+          <w:b/>
+          <w:bCs/>
+        </w:rPr>
+        <w:t>O que você acha dessa visão? Algum desses pontos é mais prioritário para você ou gostaria de adicionar alguma funcionalidade específica que os donos de campo da sua região costumam pedir?</w:t>
+      </w:r>
+    </w:p>
+    <w:p>
+      <w:pPr>
+        <w:rPr>
+          <w:b/>
+          <w:bCs/>
+          <w:u w:val="single"/>
+        </w:rPr>
+      </w:pPr>
+    </w:p>
+    <w:p>
+      <w:pPr>
+        <w:pBdr>
+          <w:bottom w:val="double" w:sz="6" w:space="1" w:color="auto"/>
+        </w:pBdr>
+        <w:rPr>
+          <w:b/>
+          <w:bCs/>
+          <w:u w:val="single"/>
+        </w:rPr>
+      </w:pPr>
+    </w:p>
+    <w:p>
+      <w:pPr>
+        <w:rPr>
+          <w:b/>
+          <w:bCs/>
+          <w:u w:val="single"/>
+        </w:rPr>
+      </w:pPr>
+    </w:p>
+    <w:p>
+      <w:pPr>
+        <w:rPr>
+          <w:b/>
+          <w:bCs/>
+          <w:u w:val="single"/>
+        </w:rPr>
+      </w:pPr>
+    </w:p>
+    <w:p>
+      <w:r>
+        <w:lastRenderedPageBreak/>
         <w:t>Essa é uma expansão excelente e transforma o </w:t>
       </w:r>
       <w:proofErr w:type="spellStart"/>
@@ -531,7 +1537,7 @@
     <w:p>
       <w:r>
         <w:pict w14:anchorId="75640334">
-          <v:rect id="_x0000_i1049" style="width:0;height:0" o:hralign="center" o:hrstd="t" o:hr="t" fillcolor="#a0a0a0" stroked="f"/>
+          <v:rect id="_x0000_i1025" style="width:0;height:0" o:hralign="center" o:hrstd="t" o:hr="t" fillcolor="#a0a0a0" stroked="f"/>
         </w:pict>
       </w:r>
     </w:p>
@@ -672,7 +1678,7 @@
     <w:p>
       <w:r>
         <w:pict w14:anchorId="18DBD80E">
-          <v:rect id="_x0000_i1050" style="width:0;height:0" o:hralign="center" o:hrstd="t" o:hr="t" fillcolor="#a0a0a0" stroked="f"/>
+          <v:rect id="_x0000_i1026" style="width:0;height:0" o:hralign="center" o:hrstd="t" o:hr="t" fillcolor="#a0a0a0" stroked="f"/>
         </w:pict>
       </w:r>
     </w:p>
@@ -802,7 +1808,7 @@
     <w:p>
       <w:r>
         <w:pict w14:anchorId="44FC55CC">
-          <v:rect id="_x0000_i1051" style="width:0;height:0" o:hralign="center" o:hrstd="t" o:hr="t" fillcolor="#a0a0a0" stroked="f"/>
+          <v:rect id="_x0000_i1027" style="width:0;height:0" o:hralign="center" o:hrstd="t" o:hr="t" fillcolor="#a0a0a0" stroked="f"/>
         </w:pict>
       </w:r>
     </w:p>
@@ -897,7 +1903,7 @@
     <w:p>
       <w:r>
         <w:pict w14:anchorId="1F743C3E">
-          <v:rect id="_x0000_i1052" style="width:0;height:0" o:hralign="center" o:hrstd="t" o:hr="t" fillcolor="#a0a0a0" stroked="f"/>
+          <v:rect id="_x0000_i1028" style="width:0;height:0" o:hralign="center" o:hrstd="t" o:hr="t" fillcolor="#a0a0a0" stroked="f"/>
         </w:pict>
       </w:r>
     </w:p>
@@ -1178,6 +2184,155 @@
     </w:lvl>
   </w:abstractNum>
   <w:abstractNum w:abstractNumId="1" w15:restartNumberingAfterBreak="0">
+    <w:nsid w:val="0B4E6FF7"/>
+    <w:multiLevelType w:val="multilevel"/>
+    <w:tmpl w:val="3B64F2E8"/>
+    <w:lvl w:ilvl="0">
+      <w:start w:val="1"/>
+      <w:numFmt w:val="bullet"/>
+      <w:lvlText w:val=""/>
+      <w:lvlJc w:val="left"/>
+      <w:pPr>
+        <w:tabs>
+          <w:tab w:val="num" w:pos="720"/>
+        </w:tabs>
+        <w:ind w:left="720" w:hanging="360"/>
+      </w:pPr>
+      <w:rPr>
+        <w:rFonts w:ascii="Symbol" w:hAnsi="Symbol" w:hint="default"/>
+        <w:sz w:val="20"/>
+      </w:rPr>
+    </w:lvl>
+    <w:lvl w:ilvl="1">
+      <w:start w:val="1"/>
+      <w:numFmt w:val="bullet"/>
+      <w:lvlText w:val=""/>
+      <w:lvlJc w:val="left"/>
+      <w:pPr>
+        <w:tabs>
+          <w:tab w:val="num" w:pos="1440"/>
+        </w:tabs>
+        <w:ind w:left="1440" w:hanging="360"/>
+      </w:pPr>
+      <w:rPr>
+        <w:rFonts w:ascii="Symbol" w:hAnsi="Symbol" w:hint="default"/>
+        <w:sz w:val="20"/>
+      </w:rPr>
+    </w:lvl>
+    <w:lvl w:ilvl="2" w:tentative="1">
+      <w:start w:val="1"/>
+      <w:numFmt w:val="bullet"/>
+      <w:lvlText w:val=""/>
+      <w:lvlJc w:val="left"/>
+      <w:pPr>
+        <w:tabs>
+          <w:tab w:val="num" w:pos="2160"/>
+        </w:tabs>
+        <w:ind w:left="2160" w:hanging="360"/>
+      </w:pPr>
+      <w:rPr>
+        <w:rFonts w:ascii="Symbol" w:hAnsi="Symbol" w:hint="default"/>
+        <w:sz w:val="20"/>
+      </w:rPr>
+    </w:lvl>
+    <w:lvl w:ilvl="3" w:tentative="1">
+      <w:start w:val="1"/>
+      <w:numFmt w:val="bullet"/>
+      <w:lvlText w:val=""/>
+      <w:lvlJc w:val="left"/>
+      <w:pPr>
+        <w:tabs>
+          <w:tab w:val="num" w:pos="2880"/>
+        </w:tabs>
+        <w:ind w:left="2880" w:hanging="360"/>
+      </w:pPr>
+      <w:rPr>
+        <w:rFonts w:ascii="Symbol" w:hAnsi="Symbol" w:hint="default"/>
+        <w:sz w:val="20"/>
+      </w:rPr>
+    </w:lvl>
+    <w:lvl w:ilvl="4" w:tentative="1">
+      <w:start w:val="1"/>
+      <w:numFmt w:val="bullet"/>
+      <w:lvlText w:val=""/>
+      <w:lvlJc w:val="left"/>
+      <w:pPr>
+        <w:tabs>
+          <w:tab w:val="num" w:pos="3600"/>
+        </w:tabs>
+        <w:ind w:left="3600" w:hanging="360"/>
+      </w:pPr>
+      <w:rPr>
+        <w:rFonts w:ascii="Symbol" w:hAnsi="Symbol" w:hint="default"/>
+        <w:sz w:val="20"/>
+      </w:rPr>
+    </w:lvl>
+    <w:lvl w:ilvl="5" w:tentative="1">
+      <w:start w:val="1"/>
+      <w:numFmt w:val="bullet"/>
+      <w:lvlText w:val=""/>
+      <w:lvlJc w:val="left"/>
+      <w:pPr>
+        <w:tabs>
+          <w:tab w:val="num" w:pos="4320"/>
+        </w:tabs>
+        <w:ind w:left="4320" w:hanging="360"/>
+      </w:pPr>
+      <w:rPr>
+        <w:rFonts w:ascii="Symbol" w:hAnsi="Symbol" w:hint="default"/>
+        <w:sz w:val="20"/>
+      </w:rPr>
+    </w:lvl>
+    <w:lvl w:ilvl="6" w:tentative="1">
+      <w:start w:val="1"/>
+      <w:numFmt w:val="bullet"/>
+      <w:lvlText w:val=""/>
+      <w:lvlJc w:val="left"/>
+      <w:pPr>
+        <w:tabs>
+          <w:tab w:val="num" w:pos="5040"/>
+        </w:tabs>
+        <w:ind w:left="5040" w:hanging="360"/>
+      </w:pPr>
+      <w:rPr>
+        <w:rFonts w:ascii="Symbol" w:hAnsi="Symbol" w:hint="default"/>
+        <w:sz w:val="20"/>
+      </w:rPr>
+    </w:lvl>
+    <w:lvl w:ilvl="7" w:tentative="1">
+      <w:start w:val="1"/>
+      <w:numFmt w:val="bullet"/>
+      <w:lvlText w:val=""/>
+      <w:lvlJc w:val="left"/>
+      <w:pPr>
+        <w:tabs>
+          <w:tab w:val="num" w:pos="5760"/>
+        </w:tabs>
+        <w:ind w:left="5760" w:hanging="360"/>
+      </w:pPr>
+      <w:rPr>
+        <w:rFonts w:ascii="Symbol" w:hAnsi="Symbol" w:hint="default"/>
+        <w:sz w:val="20"/>
+      </w:rPr>
+    </w:lvl>
+    <w:lvl w:ilvl="8" w:tentative="1">
+      <w:start w:val="1"/>
+      <w:numFmt w:val="bullet"/>
+      <w:lvlText w:val=""/>
+      <w:lvlJc w:val="left"/>
+      <w:pPr>
+        <w:tabs>
+          <w:tab w:val="num" w:pos="6480"/>
+        </w:tabs>
+        <w:ind w:left="6480" w:hanging="360"/>
+      </w:pPr>
+      <w:rPr>
+        <w:rFonts w:ascii="Symbol" w:hAnsi="Symbol" w:hint="default"/>
+        <w:sz w:val="20"/>
+      </w:rPr>
+    </w:lvl>
+  </w:abstractNum>
+  <w:abstractNum w:abstractNumId="2" w15:restartNumberingAfterBreak="0">
     <w:nsid w:val="13861FDD"/>
     <w:multiLevelType w:val="multilevel"/>
     <w:tmpl w:val="1D7A26B6"/>
@@ -1290,7 +2445,7 @@
       </w:pPr>
     </w:lvl>
   </w:abstractNum>
-  <w:abstractNum w:abstractNumId="2" w15:restartNumberingAfterBreak="0">
+  <w:abstractNum w:abstractNumId="3" w15:restartNumberingAfterBreak="0">
     <w:nsid w:val="3D9F3CFC"/>
     <w:multiLevelType w:val="multilevel"/>
     <w:tmpl w:val="AEBE20BC"/>
@@ -1439,7 +2594,120 @@
       </w:rPr>
     </w:lvl>
   </w:abstractNum>
-  <w:abstractNum w:abstractNumId="3" w15:restartNumberingAfterBreak="0">
+  <w:abstractNum w:abstractNumId="4" w15:restartNumberingAfterBreak="0">
+    <w:nsid w:val="43D46B89"/>
+    <w:multiLevelType w:val="multilevel"/>
+    <w:tmpl w:val="8FF65DB4"/>
+    <w:lvl w:ilvl="0">
+      <w:start w:val="1"/>
+      <w:numFmt w:val="decimal"/>
+      <w:lvlText w:val="%1."/>
+      <w:lvlJc w:val="left"/>
+      <w:pPr>
+        <w:tabs>
+          <w:tab w:val="num" w:pos="720"/>
+        </w:tabs>
+        <w:ind w:left="720" w:hanging="360"/>
+      </w:pPr>
+    </w:lvl>
+    <w:lvl w:ilvl="1" w:tentative="1">
+      <w:start w:val="1"/>
+      <w:numFmt w:val="decimal"/>
+      <w:lvlText w:val="%2."/>
+      <w:lvlJc w:val="left"/>
+      <w:pPr>
+        <w:tabs>
+          <w:tab w:val="num" w:pos="1440"/>
+        </w:tabs>
+        <w:ind w:left="1440" w:hanging="360"/>
+      </w:pPr>
+    </w:lvl>
+    <w:lvl w:ilvl="2" w:tentative="1">
+      <w:start w:val="1"/>
+      <w:numFmt w:val="decimal"/>
+      <w:lvlText w:val="%3."/>
+      <w:lvlJc w:val="left"/>
+      <w:pPr>
+        <w:tabs>
+          <w:tab w:val="num" w:pos="2160"/>
+        </w:tabs>
+        <w:ind w:left="2160" w:hanging="360"/>
+      </w:pPr>
+    </w:lvl>
+    <w:lvl w:ilvl="3" w:tentative="1">
+      <w:start w:val="1"/>
+      <w:numFmt w:val="decimal"/>
+      <w:lvlText w:val="%4."/>
+      <w:lvlJc w:val="left"/>
+      <w:pPr>
+        <w:tabs>
+          <w:tab w:val="num" w:pos="2880"/>
+        </w:tabs>
+        <w:ind w:left="2880" w:hanging="360"/>
+      </w:pPr>
+    </w:lvl>
+    <w:lvl w:ilvl="4" w:tentative="1">
+      <w:start w:val="1"/>
+      <w:numFmt w:val="decimal"/>
+      <w:lvlText w:val="%5."/>
+      <w:lvlJc w:val="left"/>
+      <w:pPr>
+        <w:tabs>
+          <w:tab w:val="num" w:pos="3600"/>
+        </w:tabs>
+        <w:ind w:left="3600" w:hanging="360"/>
+      </w:pPr>
+    </w:lvl>
+    <w:lvl w:ilvl="5" w:tentative="1">
+      <w:start w:val="1"/>
+      <w:numFmt w:val="decimal"/>
+      <w:lvlText w:val="%6."/>
+      <w:lvlJc w:val="left"/>
+      <w:pPr>
+        <w:tabs>
+          <w:tab w:val="num" w:pos="4320"/>
+        </w:tabs>
+        <w:ind w:left="4320" w:hanging="360"/>
+      </w:pPr>
+    </w:lvl>
+    <w:lvl w:ilvl="6" w:tentative="1">
+      <w:start w:val="1"/>
+      <w:numFmt w:val="decimal"/>
+      <w:lvlText w:val="%7."/>
+      <w:lvlJc w:val="left"/>
+      <w:pPr>
+        <w:tabs>
+          <w:tab w:val="num" w:pos="5040"/>
+        </w:tabs>
+        <w:ind w:left="5040" w:hanging="360"/>
+      </w:pPr>
+    </w:lvl>
+    <w:lvl w:ilvl="7" w:tentative="1">
+      <w:start w:val="1"/>
+      <w:numFmt w:val="decimal"/>
+      <w:lvlText w:val="%8."/>
+      <w:lvlJc w:val="left"/>
+      <w:pPr>
+        <w:tabs>
+          <w:tab w:val="num" w:pos="5760"/>
+        </w:tabs>
+        <w:ind w:left="5760" w:hanging="360"/>
+      </w:pPr>
+    </w:lvl>
+    <w:lvl w:ilvl="8" w:tentative="1">
+      <w:start w:val="1"/>
+      <w:numFmt w:val="decimal"/>
+      <w:lvlText w:val="%9."/>
+      <w:lvlJc w:val="left"/>
+      <w:pPr>
+        <w:tabs>
+          <w:tab w:val="num" w:pos="6480"/>
+        </w:tabs>
+        <w:ind w:left="6480" w:hanging="360"/>
+      </w:pPr>
+    </w:lvl>
+  </w:abstractNum>
+  <w:abstractNum w:abstractNumId="5" w15:restartNumberingAfterBreak="0">
     <w:nsid w:val="4B3C00B0"/>
     <w:multiLevelType w:val="multilevel"/>
     <w:tmpl w:val="0F14E336"/>
@@ -1588,7 +2856,7 @@
       </w:rPr>
     </w:lvl>
   </w:abstractNum>
-  <w:abstractNum w:abstractNumId="4" w15:restartNumberingAfterBreak="0">
+  <w:abstractNum w:abstractNumId="6" w15:restartNumberingAfterBreak="0">
     <w:nsid w:val="4C7D29B1"/>
     <w:multiLevelType w:val="multilevel"/>
     <w:tmpl w:val="6228F282"/>
@@ -1737,7 +3005,7 @@
       </w:rPr>
     </w:lvl>
   </w:abstractNum>
-  <w:abstractNum w:abstractNumId="5" w15:restartNumberingAfterBreak="0">
+  <w:abstractNum w:abstractNumId="7" w15:restartNumberingAfterBreak="0">
     <w:nsid w:val="4E5029BD"/>
     <w:multiLevelType w:val="multilevel"/>
     <w:tmpl w:val="016CF816"/>
@@ -1886,7 +3154,7 @@
       </w:rPr>
     </w:lvl>
   </w:abstractNum>
-  <w:abstractNum w:abstractNumId="6" w15:restartNumberingAfterBreak="0">
+  <w:abstractNum w:abstractNumId="8" w15:restartNumberingAfterBreak="0">
     <w:nsid w:val="55596FFD"/>
     <w:multiLevelType w:val="multilevel"/>
     <w:tmpl w:val="19E25BE2"/>
@@ -2035,7 +3303,7 @@
       </w:rPr>
     </w:lvl>
   </w:abstractNum>
-  <w:abstractNum w:abstractNumId="7" w15:restartNumberingAfterBreak="0">
+  <w:abstractNum w:abstractNumId="9" w15:restartNumberingAfterBreak="0">
     <w:nsid w:val="5AE66B80"/>
     <w:multiLevelType w:val="multilevel"/>
     <w:tmpl w:val="9D1CCAD8"/>
@@ -2184,7 +3452,269 @@
       </w:rPr>
     </w:lvl>
   </w:abstractNum>
-  <w:abstractNum w:abstractNumId="8" w15:restartNumberingAfterBreak="0">
+  <w:abstractNum w:abstractNumId="10" w15:restartNumberingAfterBreak="0">
+    <w:nsid w:val="5C310CE0"/>
+    <w:multiLevelType w:val="multilevel"/>
+    <w:tmpl w:val="33DE204E"/>
+    <w:lvl w:ilvl="0">
+      <w:start w:val="1"/>
+      <w:numFmt w:val="bullet"/>
+      <w:lvlText w:val=""/>
+      <w:lvlJc w:val="left"/>
+      <w:pPr>
+        <w:tabs>
+          <w:tab w:val="num" w:pos="720"/>
+        </w:tabs>
+        <w:ind w:left="720" w:hanging="360"/>
+      </w:pPr>
+      <w:rPr>
+        <w:rFonts w:ascii="Symbol" w:hAnsi="Symbol" w:hint="default"/>
+        <w:sz w:val="20"/>
+      </w:rPr>
+    </w:lvl>
+    <w:lvl w:ilvl="1">
+      <w:start w:val="1"/>
+      <w:numFmt w:val="bullet"/>
+      <w:lvlText w:val=""/>
+      <w:lvlJc w:val="left"/>
+      <w:pPr>
+        <w:tabs>
+          <w:tab w:val="num" w:pos="1440"/>
+        </w:tabs>
+        <w:ind w:left="1440" w:hanging="360"/>
+      </w:pPr>
+      <w:rPr>
+        <w:rFonts w:ascii="Symbol" w:hAnsi="Symbol" w:hint="default"/>
+        <w:sz w:val="20"/>
+      </w:rPr>
+    </w:lvl>
+    <w:lvl w:ilvl="2" w:tentative="1">
+      <w:start w:val="1"/>
+      <w:numFmt w:val="bullet"/>
+      <w:lvlText w:val=""/>
+      <w:lvlJc w:val="left"/>
+      <w:pPr>
+        <w:tabs>
+          <w:tab w:val="num" w:pos="2160"/>
+        </w:tabs>
+        <w:ind w:left="2160" w:hanging="360"/>
+      </w:pPr>
+      <w:rPr>
+        <w:rFonts w:ascii="Symbol" w:hAnsi="Symbol" w:hint="default"/>
+        <w:sz w:val="20"/>
+      </w:rPr>
+    </w:lvl>
+    <w:lvl w:ilvl="3" w:tentative="1">
+      <w:start w:val="1"/>
+      <w:numFmt w:val="bullet"/>
+      <w:lvlText w:val=""/>
+      <w:lvlJc w:val="left"/>
+      <w:pPr>
+        <w:tabs>
+          <w:tab w:val="num" w:pos="2880"/>
+        </w:tabs>
+        <w:ind w:left="2880" w:hanging="360"/>
+      </w:pPr>
+      <w:rPr>
+        <w:rFonts w:ascii="Symbol" w:hAnsi="Symbol" w:hint="default"/>
+        <w:sz w:val="20"/>
+      </w:rPr>
+    </w:lvl>
+    <w:lvl w:ilvl="4" w:tentative="1">
+      <w:start w:val="1"/>
+      <w:numFmt w:val="bullet"/>
+      <w:lvlText w:val=""/>
+      <w:lvlJc w:val="left"/>
+      <w:pPr>
+        <w:tabs>
+          <w:tab w:val="num" w:pos="3600"/>
+        </w:tabs>
+        <w:ind w:left="3600" w:hanging="360"/>
+      </w:pPr>
+      <w:rPr>
+        <w:rFonts w:ascii="Symbol" w:hAnsi="Symbol" w:hint="default"/>
+        <w:sz w:val="20"/>
+      </w:rPr>
+    </w:lvl>
+    <w:lvl w:ilvl="5" w:tentative="1">
+      <w:start w:val="1"/>
+      <w:numFmt w:val="bullet"/>
+      <w:lvlText w:val=""/>
+      <w:lvlJc w:val="left"/>
+      <w:pPr>
+        <w:tabs>
+          <w:tab w:val="num" w:pos="4320"/>
+        </w:tabs>
+        <w:ind w:left="4320" w:hanging="360"/>
+      </w:pPr>
+      <w:rPr>
+        <w:rFonts w:ascii="Symbol" w:hAnsi="Symbol" w:hint="default"/>
+        <w:sz w:val="20"/>
+      </w:rPr>
+    </w:lvl>
+    <w:lvl w:ilvl="6" w:tentative="1">
+      <w:start w:val="1"/>
+      <w:numFmt w:val="bullet"/>
+      <w:lvlText w:val=""/>
+      <w:lvlJc w:val="left"/>
+      <w:pPr>
+        <w:tabs>
+          <w:tab w:val="num" w:pos="5040"/>
+        </w:tabs>
+        <w:ind w:left="5040" w:hanging="360"/>
+      </w:pPr>
+      <w:rPr>
+        <w:rFonts w:ascii="Symbol" w:hAnsi="Symbol" w:hint="default"/>
+        <w:sz w:val="20"/>
+      </w:rPr>
+    </w:lvl>
+    <w:lvl w:ilvl="7" w:tentative="1">
+      <w:start w:val="1"/>
+      <w:numFmt w:val="bullet"/>
+      <w:lvlText w:val=""/>
+      <w:lvlJc w:val="left"/>
+      <w:pPr>
+        <w:tabs>
+          <w:tab w:val="num" w:pos="5760"/>
+        </w:tabs>
+        <w:ind w:left="5760" w:hanging="360"/>
+      </w:pPr>
+      <w:rPr>
+        <w:rFonts w:ascii="Symbol" w:hAnsi="Symbol" w:hint="default"/>
+        <w:sz w:val="20"/>
+      </w:rPr>
+    </w:lvl>
+    <w:lvl w:ilvl="8" w:tentative="1">
+      <w:start w:val="1"/>
+      <w:numFmt w:val="bullet"/>
+      <w:lvlText w:val=""/>
+      <w:lvlJc w:val="left"/>
+      <w:pPr>
+        <w:tabs>
+          <w:tab w:val="num" w:pos="6480"/>
+        </w:tabs>
+        <w:ind w:left="6480" w:hanging="360"/>
+      </w:pPr>
+      <w:rPr>
+        <w:rFonts w:ascii="Symbol" w:hAnsi="Symbol" w:hint="default"/>
+        <w:sz w:val="20"/>
+      </w:rPr>
+    </w:lvl>
+  </w:abstractNum>
+  <w:abstractNum w:abstractNumId="11" w15:restartNumberingAfterBreak="0">
+    <w:nsid w:val="6A894FAA"/>
+    <w:multiLevelType w:val="multilevel"/>
+    <w:tmpl w:val="F2041448"/>
+    <w:lvl w:ilvl="0">
+      <w:start w:val="1"/>
+      <w:numFmt w:val="decimal"/>
+      <w:lvlText w:val="%1."/>
+      <w:lvlJc w:val="left"/>
+      <w:pPr>
+        <w:tabs>
+          <w:tab w:val="num" w:pos="720"/>
+        </w:tabs>
+        <w:ind w:left="720" w:hanging="360"/>
+      </w:pPr>
+    </w:lvl>
+    <w:lvl w:ilvl="1" w:tentative="1">
+      <w:start w:val="1"/>
+      <w:numFmt w:val="decimal"/>
+      <w:lvlText w:val="%2."/>
+      <w:lvlJc w:val="left"/>
+      <w:pPr>
+        <w:tabs>
+          <w:tab w:val="num" w:pos="1440"/>
+        </w:tabs>
+        <w:ind w:left="1440" w:hanging="360"/>
+      </w:pPr>
+    </w:lvl>
+    <w:lvl w:ilvl="2" w:tentative="1">
+      <w:start w:val="1"/>
+      <w:numFmt w:val="decimal"/>
+      <w:lvlText w:val="%3."/>
+      <w:lvlJc w:val="left"/>
+      <w:pPr>
+        <w:tabs>
+          <w:tab w:val="num" w:pos="2160"/>
+        </w:tabs>
+        <w:ind w:left="2160" w:hanging="360"/>
+      </w:pPr>
+    </w:lvl>
+    <w:lvl w:ilvl="3" w:tentative="1">
+      <w:start w:val="1"/>
+      <w:numFmt w:val="decimal"/>
+      <w:lvlText w:val="%4."/>
+      <w:lvlJc w:val="left"/>
+      <w:pPr>
+        <w:tabs>
+          <w:tab w:val="num" w:pos="2880"/>
+        </w:tabs>
+        <w:ind w:left="2880" w:hanging="360"/>
+      </w:pPr>
+    </w:lvl>
+    <w:lvl w:ilvl="4" w:tentative="1">
+      <w:start w:val="1"/>
+      <w:numFmt w:val="decimal"/>
+      <w:lvlText w:val="%5."/>
+      <w:lvlJc w:val="left"/>
+      <w:pPr>
+        <w:tabs>
+          <w:tab w:val="num" w:pos="3600"/>
+        </w:tabs>
+        <w:ind w:left="3600" w:hanging="360"/>
+      </w:pPr>
+    </w:lvl>
+    <w:lvl w:ilvl="5" w:tentative="1">
+      <w:start w:val="1"/>
+      <w:numFmt w:val="decimal"/>
+      <w:lvlText w:val="%6."/>
+      <w:lvlJc w:val="left"/>
+      <w:pPr>
+        <w:tabs>
+          <w:tab w:val="num" w:pos="4320"/>
+        </w:tabs>
+        <w:ind w:left="4320" w:hanging="360"/>
+      </w:pPr>
+    </w:lvl>
+    <w:lvl w:ilvl="6" w:tentative="1">
+      <w:start w:val="1"/>
+      <w:numFmt w:val="decimal"/>
+      <w:lvlText w:val="%7."/>
+      <w:lvlJc w:val="left"/>
+      <w:pPr>
+        <w:tabs>
+          <w:tab w:val="num" w:pos="5040"/>
+        </w:tabs>
+        <w:ind w:left="5040" w:hanging="360"/>
+      </w:pPr>
+    </w:lvl>
+    <w:lvl w:ilvl="7" w:tentative="1">
+      <w:start w:val="1"/>
+      <w:numFmt w:val="decimal"/>
+      <w:lvlText w:val="%8."/>
+      <w:lvlJc w:val="left"/>
+      <w:pPr>
+        <w:tabs>
+          <w:tab w:val="num" w:pos="5760"/>
+        </w:tabs>
+        <w:ind w:left="5760" w:hanging="360"/>
+      </w:pPr>
+    </w:lvl>
+    <w:lvl w:ilvl="8" w:tentative="1">
+      <w:start w:val="1"/>
+      <w:numFmt w:val="decimal"/>
+      <w:lvlText w:val="%9."/>
+      <w:lvlJc w:val="left"/>
+      <w:pPr>
+        <w:tabs>
+          <w:tab w:val="num" w:pos="6480"/>
+        </w:tabs>
+        <w:ind w:left="6480" w:hanging="360"/>
+      </w:pPr>
+    </w:lvl>
+  </w:abstractNum>
+  <w:abstractNum w:abstractNumId="12" w15:restartNumberingAfterBreak="0">
     <w:nsid w:val="758D006B"/>
     <w:multiLevelType w:val="multilevel"/>
     <w:tmpl w:val="64A8F6EA"/>
@@ -2334,31 +3864,43 @@
     </w:lvl>
   </w:abstractNum>
   <w:num w:numId="1" w16cid:durableId="333579739">
+    <w:abstractNumId w:val="5"/>
+  </w:num>
+  <w:num w:numId="2" w16cid:durableId="83308421">
+    <w:abstractNumId w:val="7"/>
+  </w:num>
+  <w:num w:numId="3" w16cid:durableId="205871230">
     <w:abstractNumId w:val="3"/>
   </w:num>
-  <w:num w:numId="2" w16cid:durableId="83308421">
-    <w:abstractNumId w:val="5"/>
-  </w:num>
-  <w:num w:numId="3" w16cid:durableId="205871230">
+  <w:num w:numId="4" w16cid:durableId="860706487">
     <w:abstractNumId w:val="2"/>
-  </w:num>
-  <w:num w:numId="4" w16cid:durableId="860706487">
-    <w:abstractNumId w:val="1"/>
   </w:num>
   <w:num w:numId="5" w16cid:durableId="1830173721">
     <w:abstractNumId w:val="0"/>
   </w:num>
   <w:num w:numId="6" w16cid:durableId="197396862">
+    <w:abstractNumId w:val="6"/>
+  </w:num>
+  <w:num w:numId="7" w16cid:durableId="1050374323">
+    <w:abstractNumId w:val="8"/>
+  </w:num>
+  <w:num w:numId="8" w16cid:durableId="574126344">
+    <w:abstractNumId w:val="9"/>
+  </w:num>
+  <w:num w:numId="9" w16cid:durableId="14504747">
+    <w:abstractNumId w:val="12"/>
+  </w:num>
+  <w:num w:numId="10" w16cid:durableId="1700088456">
+    <w:abstractNumId w:val="10"/>
+  </w:num>
+  <w:num w:numId="11" w16cid:durableId="583151296">
+    <w:abstractNumId w:val="1"/>
+  </w:num>
+  <w:num w:numId="12" w16cid:durableId="531380693">
     <w:abstractNumId w:val="4"/>
   </w:num>
-  <w:num w:numId="7" w16cid:durableId="1050374323">
-    <w:abstractNumId w:val="6"/>
-  </w:num>
-  <w:num w:numId="8" w16cid:durableId="574126344">
-    <w:abstractNumId w:val="7"/>
-  </w:num>
-  <w:num w:numId="9" w16cid:durableId="14504747">
-    <w:abstractNumId w:val="8"/>
+  <w:num w:numId="13" w16cid:durableId="1078357133">
+    <w:abstractNumId w:val="11"/>
   </w:num>
 </w:numbering>
 </file>

</xml_diff>